<commit_message>
Update Resources - persistent PDEA.docx
</commit_message>
<xml_diff>
--- a/Resources - persistent PDEA.docx
+++ b/Resources - persistent PDEA.docx
@@ -13,6 +13,18 @@
       <w:r>
         <w:t>Database + SQL</w:t>
       </w:r>
+      <w:r>
+        <w:t xml:space="preserve">: </w:t>
+      </w:r>
+    </w:p>
+    <w:p>
+      <w:pPr>
+        <w:pStyle w:val="ListParagraph"/>
+        <w:numPr>
+          <w:ilvl w:val="1"/>
+          <w:numId w:val="1"/>
+        </w:numPr>
+      </w:pPr>
     </w:p>
     <w:p>
       <w:pPr>
@@ -48,8 +60,13 @@
           <w:numId w:val="1"/>
         </w:numPr>
       </w:pPr>
-      <w:r>
-        <w:t>GoF Design patterns</w:t>
+      <w:proofErr w:type="spellStart"/>
+      <w:r>
+        <w:t>GoF</w:t>
+      </w:r>
+      <w:proofErr w:type="spellEnd"/>
+      <w:r>
+        <w:t xml:space="preserve"> Design patterns</w:t>
       </w:r>
       <w:r>
         <w:t xml:space="preserve">: </w:t>
@@ -576,7 +593,15 @@
         </w:numPr>
       </w:pPr>
       <w:r>
-        <w:t>Overview of spring security, websocket &amp; testing</w:t>
+        <w:t xml:space="preserve">Overview of spring security, </w:t>
+      </w:r>
+      <w:proofErr w:type="spellStart"/>
+      <w:r>
+        <w:t>websocket</w:t>
+      </w:r>
+      <w:proofErr w:type="spellEnd"/>
+      <w:r>
+        <w:t xml:space="preserve"> &amp; testing</w:t>
       </w:r>
     </w:p>
     <w:p>
@@ -620,8 +645,13 @@
         </w:numPr>
       </w:pPr>
       <w:r>
-        <w:t>Spring boot devtools</w:t>
-      </w:r>
+        <w:t xml:space="preserve">Spring boot </w:t>
+      </w:r>
+      <w:proofErr w:type="spellStart"/>
+      <w:r>
+        <w:t>devtools</w:t>
+      </w:r>
+      <w:proofErr w:type="spellEnd"/>
       <w:r>
         <w:t xml:space="preserve">: </w:t>
       </w:r>
@@ -658,6 +688,7 @@
         </w:numPr>
       </w:pPr>
       <w:r>
+        <w:lastRenderedPageBreak/>
         <w:t xml:space="preserve">Microservices architecture: </w:t>
       </w:r>
       <w:hyperlink r:id="rId27" w:history="1">
@@ -681,7 +712,6 @@
         </w:numPr>
       </w:pPr>
       <w:r>
-        <w:lastRenderedPageBreak/>
         <w:t xml:space="preserve">Master Microservices with Spring boot: </w:t>
       </w:r>
       <w:hyperlink r:id="rId28" w:history="1">
@@ -960,7 +990,15 @@
         </w:numPr>
       </w:pPr>
       <w:r>
-        <w:t>React router (gfg)</w:t>
+        <w:t>React router (</w:t>
+      </w:r>
+      <w:proofErr w:type="spellStart"/>
+      <w:r>
+        <w:t>gfg</w:t>
+      </w:r>
+      <w:proofErr w:type="spellEnd"/>
+      <w:r>
+        <w:t>)</w:t>
       </w:r>
     </w:p>
     <w:p>
@@ -1036,7 +1074,15 @@
         </w:numPr>
       </w:pPr>
       <w:r>
-        <w:t>Static analysis using sonarqube in a react webapp (medium article written by Jonathan Vargas)</w:t>
+        <w:t xml:space="preserve">Static analysis using </w:t>
+      </w:r>
+      <w:proofErr w:type="spellStart"/>
+      <w:r>
+        <w:t>sonarqube</w:t>
+      </w:r>
+      <w:proofErr w:type="spellEnd"/>
+      <w:r>
+        <w:t xml:space="preserve"> in a react webapp (medium article written by Jonathan Vargas)</w:t>
       </w:r>
     </w:p>
     <w:sectPr>

</xml_diff>